<commit_message>
Cập nhật lại phần đổ dữ liệu thô bàng giao diện
</commit_message>
<xml_diff>
--- a/document/Do_Du_Lieu_Tho_Vao_DATABASE.docx
+++ b/document/Do_Du_Lieu_Tho_Vao_DATABASE.docx
@@ -1,6 +1,6 @@
 
 <file path=word/document.xml><?xml version="1.0" encoding="utf-8"?>
-<w:document xmlns:wpc="http://schemas.microsoft.com/office/word/2010/wordprocessingCanvas" xmlns:cx="http://schemas.microsoft.com/office/drawing/2014/chartex" xmlns:cx1="http://schemas.microsoft.com/office/drawing/2015/9/8/chartex" xmlns:cx2="http://schemas.microsoft.com/office/drawing/2015/10/21/chartex" xmlns:cx3="http://schemas.microsoft.com/office/drawing/2016/5/9/chartex" xmlns:cx4="http://schemas.microsoft.com/office/drawing/2016/5/10/chartex" xmlns:cx5="http://schemas.microsoft.com/office/drawing/2016/5/11/chartex" xmlns:cx6="http://schemas.microsoft.com/office/drawing/2016/5/12/chartex" xmlns:cx7="http://schemas.microsoft.com/office/drawing/2016/5/13/chartex" xmlns:cx8="http://schemas.microsoft.com/office/drawing/2016/5/14/chartex" xmlns:mc="http://schemas.openxmlformats.org/markup-compatibility/2006" xmlns:aink="http://schemas.microsoft.com/office/drawing/2016/ink" xmlns:am3d="http://schemas.microsoft.com/office/drawing/2017/model3d" xmlns:o="urn:schemas-microsoft-com:office:office" xmlns:oel="http://schemas.microsoft.com/office/2019/extlst" xmlns:r="http://schemas.openxmlformats.org/officeDocument/2006/relationships" xmlns:m="http://schemas.openxmlformats.org/officeDocument/2006/math" xmlns:v="urn:schemas-microsoft-com:vml" xmlns:wp14="http://schemas.microsoft.com/office/word/2010/wordprocessingDrawing" xmlns:wp="http://schemas.openxmlformats.org/drawingml/2006/wordprocessingDrawing" xmlns:w10="urn:schemas-microsoft-com:office:word" xmlns:w="http://schemas.openxmlformats.org/wordprocessingml/2006/main" xmlns:w14="http://schemas.microsoft.com/office/word/2010/wordml" xmlns:w15="http://schemas.microsoft.com/office/word/2012/wordml" xmlns:w16cex="http://schemas.microsoft.com/office/word/2018/wordml/cex" xmlns:w16cid="http://schemas.microsoft.com/office/word/2016/wordml/cid" xmlns:w16="http://schemas.microsoft.com/office/word/2018/wordml" xmlns:w16du="http://schemas.microsoft.com/office/word/2023/wordml/word16du" xmlns:w16sdtdh="http://schemas.microsoft.com/office/word/2020/wordml/sdtdatahash" xmlns:w16sdtfl="http://schemas.microsoft.com/office/word/2024/wordml/sdtformatlock" xmlns:w16se="http://schemas.microsoft.com/office/word/2015/wordml/symex" xmlns:wpg="http://schemas.microsoft.com/office/word/2010/wordprocessingGroup" xmlns:wpi="http://schemas.microsoft.com/office/word/2010/wordprocessingInk" xmlns:wne="http://schemas.microsoft.com/office/word/2006/wordml" xmlns:wps="http://schemas.microsoft.com/office/word/2010/wordprocessingShape" mc:Ignorable="w14 w15 w16se w16cid w16 w16cex w16sdtdh w16sdtfl w16du wp14">
+<w:document xmlns:wpc="http://schemas.microsoft.com/office/word/2010/wordprocessingCanvas" xmlns:cx="http://schemas.microsoft.com/office/drawing/2014/chartex" xmlns:cx1="http://schemas.microsoft.com/office/drawing/2015/9/8/chartex" xmlns:cx2="http://schemas.microsoft.com/office/drawing/2015/10/21/chartex" xmlns:cx3="http://schemas.microsoft.com/office/drawing/2016/5/9/chartex" xmlns:cx4="http://schemas.microsoft.com/office/drawing/2016/5/10/chartex" xmlns:cx5="http://schemas.microsoft.com/office/drawing/2016/5/11/chartex" xmlns:cx6="http://schemas.microsoft.com/office/drawing/2016/5/12/chartex" xmlns:cx7="http://schemas.microsoft.com/office/drawing/2016/5/13/chartex" xmlns:cx8="http://schemas.microsoft.com/office/drawing/2016/5/14/chartex" xmlns:mc="http://schemas.openxmlformats.org/markup-compatibility/2006" xmlns:aink="http://schemas.microsoft.com/office/drawing/2016/ink" xmlns:am3d="http://schemas.microsoft.com/office/drawing/2017/model3d" xmlns:o="urn:schemas-microsoft-com:office:office" xmlns:oel="http://schemas.microsoft.com/office/2019/extlst" xmlns:r="http://schemas.openxmlformats.org/officeDocument/2006/relationships" xmlns:m="http://schemas.openxmlformats.org/officeDocument/2006/math" xmlns:v="urn:schemas-microsoft-com:vml" xmlns:wp14="http://schemas.microsoft.com/office/word/2010/wordprocessingDrawing" xmlns:wp="http://schemas.openxmlformats.org/drawingml/2006/wordprocessingDrawing" xmlns:w10="urn:schemas-microsoft-com:office:word" xmlns:w="http://schemas.openxmlformats.org/wordprocessingml/2006/main" xmlns:w14="http://schemas.microsoft.com/office/word/2010/wordml" xmlns:w15="http://schemas.microsoft.com/office/word/2012/wordml" xmlns:w16cex="http://schemas.microsoft.com/office/word/2018/wordml/cex" xmlns:w16cid="http://schemas.microsoft.com/office/word/2016/wordml/cid" xmlns:w16="http://schemas.microsoft.com/office/word/2018/wordml" xmlns:w16sdtdh="http://schemas.microsoft.com/office/word/2020/wordml/sdtdatahash" xmlns:w16se="http://schemas.microsoft.com/office/word/2015/wordml/symex" xmlns:wpg="http://schemas.microsoft.com/office/word/2010/wordprocessingGroup" xmlns:wpi="http://schemas.microsoft.com/office/word/2010/wordprocessingInk" xmlns:wne="http://schemas.microsoft.com/office/word/2006/wordml" xmlns:wps="http://schemas.microsoft.com/office/word/2010/wordprocessingShape" mc:Ignorable="w14 w15 w16se w16cid w16 w16cex w16sdtdh wp14">
   <w:body>
     <w:p>
       <w:pPr>
@@ -300,6 +300,7 @@
           <w:sz w:val="28"/>
           <w:szCs w:val="28"/>
         </w:rPr>
+        <w:lastRenderedPageBreak/>
         <w:drawing>
           <wp:inline distT="0" distB="0" distL="0" distR="0" wp14:anchorId="0D2FAC2A" wp14:editId="454F2EA8">
             <wp:extent cx="5943600" cy="6152515"/>
@@ -435,6 +436,7 @@
           <w:sz w:val="28"/>
           <w:szCs w:val="28"/>
         </w:rPr>
+        <w:lastRenderedPageBreak/>
         <w:drawing>
           <wp:inline distT="0" distB="0" distL="0" distR="0" wp14:anchorId="1E28CAD0" wp14:editId="35D6575D">
             <wp:extent cx="5943600" cy="6152515"/>
@@ -528,6 +530,7 @@
           <w:sz w:val="28"/>
           <w:szCs w:val="28"/>
         </w:rPr>
+        <w:lastRenderedPageBreak/>
         <w:drawing>
           <wp:inline distT="0" distB="0" distL="0" distR="0" wp14:anchorId="3DCBF441" wp14:editId="194D52A8">
             <wp:extent cx="5943600" cy="6152515"/>
@@ -633,6 +636,60 @@
       <w:r>
         <w:rPr>
           <w:rFonts w:ascii="Times New Roman" w:hAnsi="Times New Roman" w:cs="Times New Roman"/>
+          <w:color w:val="000000" w:themeColor="text1"/>
+          <w:sz w:val="28"/>
+          <w:szCs w:val="28"/>
+        </w:rPr>
+        <w:t xml:space="preserve">chỉnh sửa kiểu dữ liệu của trường </w:t>
+      </w:r>
+      <w:r>
+        <w:rPr>
+          <w:rFonts w:ascii="Times New Roman" w:hAnsi="Times New Roman" w:cs="Times New Roman"/>
+          <w:color w:val="000000" w:themeColor="text1"/>
+          <w:sz w:val="28"/>
+          <w:szCs w:val="28"/>
+        </w:rPr>
+        <w:t>days_in_waiting_list</w:t>
+      </w:r>
+      <w:r>
+        <w:rPr>
+          <w:rFonts w:ascii="Times New Roman" w:hAnsi="Times New Roman" w:cs="Times New Roman"/>
+          <w:color w:val="000000" w:themeColor="text1"/>
+          <w:sz w:val="28"/>
+          <w:szCs w:val="28"/>
+        </w:rPr>
+        <w:t xml:space="preserve"> về </w:t>
+      </w:r>
+      <w:r>
+        <w:rPr>
+          <w:rFonts w:ascii="Times New Roman" w:hAnsi="Times New Roman" w:cs="Times New Roman"/>
+          <w:color w:val="000000" w:themeColor="text1"/>
+          <w:sz w:val="28"/>
+          <w:szCs w:val="28"/>
+        </w:rPr>
+        <w:t>smallint</w:t>
+      </w:r>
+      <w:r>
+        <w:rPr>
+          <w:rFonts w:ascii="Times New Roman" w:hAnsi="Times New Roman" w:cs="Times New Roman"/>
+          <w:color w:val="000000" w:themeColor="text1"/>
+          <w:sz w:val="28"/>
+          <w:szCs w:val="28"/>
+        </w:rPr>
+        <w:sym w:font="Wingdings" w:char="F0E0"/>
+      </w:r>
+      <w:r>
+        <w:rPr>
+          <w:rFonts w:ascii="Times New Roman" w:hAnsi="Times New Roman" w:cs="Times New Roman"/>
+          <w:color w:val="000000" w:themeColor="text1"/>
+          <w:sz w:val="28"/>
+          <w:szCs w:val="28"/>
+        </w:rPr>
+        <w:t xml:space="preserve"> </w:t>
+      </w:r>
+      <w:r>
+        <w:rPr>
+          <w:rFonts w:ascii="Times New Roman" w:hAnsi="Times New Roman" w:cs="Times New Roman"/>
           <w:b/>
           <w:bCs/>
           <w:color w:val="000000" w:themeColor="text1"/>
@@ -663,16 +720,16 @@
       <w:r>
         <w:rPr>
           <w:rFonts w:ascii="Times New Roman" w:hAnsi="Times New Roman" w:cs="Times New Roman"/>
-          <w:noProof/>
-          <w:color w:val="000000" w:themeColor="text1"/>
-          <w:sz w:val="28"/>
-          <w:szCs w:val="28"/>
-        </w:rPr>
+          <w:color w:val="000000" w:themeColor="text1"/>
+          <w:sz w:val="28"/>
+          <w:szCs w:val="28"/>
+        </w:rPr>
+        <w:lastRenderedPageBreak/>
         <w:drawing>
-          <wp:inline distT="0" distB="0" distL="0" distR="0" wp14:anchorId="16758C7C" wp14:editId="409AE5AB">
+          <wp:inline distT="0" distB="0" distL="0" distR="0" wp14:anchorId="64618A5E" wp14:editId="300A16C3">
             <wp:extent cx="5943600" cy="6152515"/>
             <wp:effectExtent l="0" t="0" r="0" b="635"/>
-            <wp:docPr id="1804276614" name="Picture 1"/>
+            <wp:docPr id="302675093" name="Picture 1"/>
             <wp:cNvGraphicFramePr>
               <a:graphicFrameLocks xmlns:a="http://schemas.openxmlformats.org/drawingml/2006/main" noChangeAspect="1"/>
             </wp:cNvGraphicFramePr>
@@ -680,7 +737,7 @@
               <a:graphicData uri="http://schemas.openxmlformats.org/drawingml/2006/picture">
                 <pic:pic xmlns:pic="http://schemas.openxmlformats.org/drawingml/2006/picture">
                   <pic:nvPicPr>
-                    <pic:cNvPr id="1804276614" name=""/>
+                    <pic:cNvPr id="302675093" name=""/>
                     <pic:cNvPicPr/>
                   </pic:nvPicPr>
                   <pic:blipFill>
@@ -741,6 +798,7 @@
           <w:sz w:val="28"/>
           <w:szCs w:val="28"/>
         </w:rPr>
+        <w:lastRenderedPageBreak/>
         <w:drawing>
           <wp:inline distT="0" distB="0" distL="0" distR="0" wp14:anchorId="2F3F2520" wp14:editId="19410A03">
             <wp:extent cx="5943600" cy="6152515"/>
@@ -780,6 +838,133 @@
     </w:p>
     <w:p>
       <w:pPr>
+        <w:rPr>
+          <w:rFonts w:ascii="Times New Roman" w:hAnsi="Times New Roman" w:cs="Times New Roman"/>
+          <w:color w:val="000000" w:themeColor="text1"/>
+          <w:sz w:val="28"/>
+          <w:szCs w:val="28"/>
+        </w:rPr>
+      </w:pPr>
+      <w:r>
+        <w:rPr>
+          <w:rFonts w:ascii="Times New Roman" w:hAnsi="Times New Roman" w:cs="Times New Roman"/>
+          <w:color w:val="000000" w:themeColor="text1"/>
+          <w:sz w:val="28"/>
+          <w:szCs w:val="28"/>
+        </w:rPr>
+        <w:t>Bước 3: Xem kết quả:</w:t>
+      </w:r>
+    </w:p>
+    <w:p>
+      <w:pPr>
+        <w:rPr>
+          <w:rFonts w:ascii="Times New Roman" w:hAnsi="Times New Roman" w:cs="Times New Roman"/>
+          <w:color w:val="000000" w:themeColor="text1"/>
+          <w:sz w:val="28"/>
+          <w:szCs w:val="28"/>
+        </w:rPr>
+      </w:pPr>
+      <w:r>
+        <w:rPr>
+          <w:rFonts w:ascii="Times New Roman" w:hAnsi="Times New Roman" w:cs="Times New Roman"/>
+          <w:color w:val="000000" w:themeColor="text1"/>
+          <w:sz w:val="28"/>
+          <w:szCs w:val="28"/>
+        </w:rPr>
+        <w:lastRenderedPageBreak/>
+        <w:drawing>
+          <wp:inline distT="0" distB="0" distL="0" distR="0" wp14:anchorId="01C61E10" wp14:editId="05616B39">
+            <wp:extent cx="5943600" cy="6152515"/>
+            <wp:effectExtent l="0" t="0" r="0" b="635"/>
+            <wp:docPr id="315780681" name="Picture 1"/>
+            <wp:cNvGraphicFramePr>
+              <a:graphicFrameLocks xmlns:a="http://schemas.openxmlformats.org/drawingml/2006/main" noChangeAspect="1"/>
+            </wp:cNvGraphicFramePr>
+            <a:graphic xmlns:a="http://schemas.openxmlformats.org/drawingml/2006/main">
+              <a:graphicData uri="http://schemas.openxmlformats.org/drawingml/2006/picture">
+                <pic:pic xmlns:pic="http://schemas.openxmlformats.org/drawingml/2006/picture">
+                  <pic:nvPicPr>
+                    <pic:cNvPr id="315780681" name=""/>
+                    <pic:cNvPicPr/>
+                  </pic:nvPicPr>
+                  <pic:blipFill>
+                    <a:blip r:embed="rId14"/>
+                    <a:stretch>
+                      <a:fillRect/>
+                    </a:stretch>
+                  </pic:blipFill>
+                  <pic:spPr>
+                    <a:xfrm>
+                      <a:off x="0" y="0"/>
+                      <a:ext cx="5943600" cy="6152515"/>
+                    </a:xfrm>
+                    <a:prstGeom prst="rect">
+                      <a:avLst/>
+                    </a:prstGeom>
+                  </pic:spPr>
+                </pic:pic>
+              </a:graphicData>
+            </a:graphic>
+          </wp:inline>
+        </w:drawing>
+      </w:r>
+    </w:p>
+    <w:p>
+      <w:pPr>
+        <w:rPr>
+          <w:rFonts w:ascii="Times New Roman" w:hAnsi="Times New Roman" w:cs="Times New Roman"/>
+          <w:color w:val="000000" w:themeColor="text1"/>
+          <w:sz w:val="28"/>
+          <w:szCs w:val="28"/>
+        </w:rPr>
+      </w:pPr>
+      <w:r>
+        <w:rPr>
+          <w:rFonts w:ascii="Times New Roman" w:hAnsi="Times New Roman" w:cs="Times New Roman"/>
+          <w:color w:val="000000" w:themeColor="text1"/>
+          <w:sz w:val="28"/>
+          <w:szCs w:val="28"/>
+        </w:rPr>
+        <w:lastRenderedPageBreak/>
+        <w:drawing>
+          <wp:inline distT="0" distB="0" distL="0" distR="0" wp14:anchorId="5B1F4E50" wp14:editId="7618238A">
+            <wp:extent cx="5943600" cy="3573145"/>
+            <wp:effectExtent l="0" t="0" r="0" b="8255"/>
+            <wp:docPr id="1718095977" name="Picture 1"/>
+            <wp:cNvGraphicFramePr>
+              <a:graphicFrameLocks xmlns:a="http://schemas.openxmlformats.org/drawingml/2006/main" noChangeAspect="1"/>
+            </wp:cNvGraphicFramePr>
+            <a:graphic xmlns:a="http://schemas.openxmlformats.org/drawingml/2006/main">
+              <a:graphicData uri="http://schemas.openxmlformats.org/drawingml/2006/picture">
+                <pic:pic xmlns:pic="http://schemas.openxmlformats.org/drawingml/2006/picture">
+                  <pic:nvPicPr>
+                    <pic:cNvPr id="1718095977" name=""/>
+                    <pic:cNvPicPr/>
+                  </pic:nvPicPr>
+                  <pic:blipFill>
+                    <a:blip r:embed="rId15"/>
+                    <a:stretch>
+                      <a:fillRect/>
+                    </a:stretch>
+                  </pic:blipFill>
+                  <pic:spPr>
+                    <a:xfrm>
+                      <a:off x="0" y="0"/>
+                      <a:ext cx="5943600" cy="3573145"/>
+                    </a:xfrm>
+                    <a:prstGeom prst="rect">
+                      <a:avLst/>
+                    </a:prstGeom>
+                  </pic:spPr>
+                </pic:pic>
+              </a:graphicData>
+            </a:graphic>
+          </wp:inline>
+        </w:drawing>
+      </w:r>
+    </w:p>
+    <w:p>
+      <w:pPr>
         <w:pStyle w:val="Heading1"/>
         <w:numPr>
           <w:ilvl w:val="0"/>
@@ -827,29 +1012,7 @@
           <w:sz w:val="28"/>
           <w:szCs w:val="28"/>
         </w:rPr>
-        <w:t xml:space="preserve">Bước 1: </w:t>
-      </w:r>
-      <w:r>
-        <w:rPr>
-          <w:rFonts w:ascii="Times New Roman" w:hAnsi="Times New Roman" w:cs="Times New Roman"/>
-          <w:b/>
-          <w:bCs/>
-          <w:color w:val="000000" w:themeColor="text1"/>
-          <w:sz w:val="28"/>
-          <w:szCs w:val="28"/>
-        </w:rPr>
-        <w:t>Tạo bảng hotel_booking</w:t>
-      </w:r>
-      <w:r>
-        <w:rPr>
-          <w:rFonts w:ascii="Times New Roman" w:hAnsi="Times New Roman" w:cs="Times New Roman"/>
-          <w:b/>
-          <w:bCs/>
-          <w:color w:val="000000" w:themeColor="text1"/>
-          <w:sz w:val="28"/>
-          <w:szCs w:val="28"/>
-        </w:rPr>
-        <w:t xml:space="preserve"> với các attributes tương ứng với file .csv import</w:t>
+        <w:t>Bước 1: Tạo bảng hotel_booking với các attributes tương ứng với file .csv import</w:t>
       </w:r>
       <w:r>
         <w:rPr>
@@ -2248,6 +2411,7 @@
                 <w:sz w:val="19"/>
                 <w:szCs w:val="19"/>
               </w:rPr>
+              <w:lastRenderedPageBreak/>
               <w:t xml:space="preserve">    company </w:t>
             </w:r>
             <w:r>
@@ -2959,18 +3123,8 @@
           <w:sz w:val="28"/>
           <w:szCs w:val="28"/>
         </w:rPr>
-        <w:t xml:space="preserve">Bước 2: </w:t>
-      </w:r>
-      <w:r>
-        <w:rPr>
-          <w:rFonts w:ascii="Times New Roman" w:hAnsi="Times New Roman" w:cs="Times New Roman"/>
-          <w:b/>
-          <w:bCs/>
-          <w:color w:val="000000" w:themeColor="text1"/>
-          <w:sz w:val="28"/>
-          <w:szCs w:val="28"/>
-        </w:rPr>
-        <w:t>Dùng BULK INSERT để import</w:t>
+        <w:lastRenderedPageBreak/>
+        <w:t>Bước 2: Dùng BULK INSERT để import</w:t>
       </w:r>
       <w:r>
         <w:rPr>
@@ -3531,6 +3685,7 @@
       <w:r>
         <w:rPr>
           <w:rFonts w:ascii="Times New Roman" w:hAnsi="Times New Roman" w:cs="Times New Roman"/>
+          <w:noProof/>
           <w:color w:val="000000" w:themeColor="text1"/>
           <w:sz w:val="28"/>
           <w:szCs w:val="28"/>
@@ -3551,7 +3706,7 @@
                     <pic:cNvPicPr/>
                   </pic:nvPicPr>
                   <pic:blipFill>
-                    <a:blip r:embed="rId14"/>
+                    <a:blip r:embed="rId16"/>
                     <a:stretch>
                       <a:fillRect/>
                     </a:stretch>
@@ -3608,6 +3763,7 @@
       <w:r>
         <w:rPr>
           <w:rFonts w:ascii="Times New Roman" w:hAnsi="Times New Roman" w:cs="Times New Roman"/>
+          <w:noProof/>
           <w:color w:val="000000" w:themeColor="text1"/>
           <w:sz w:val="28"/>
           <w:szCs w:val="28"/>
@@ -3629,7 +3785,7 @@
                     <pic:cNvPicPr/>
                   </pic:nvPicPr>
                   <pic:blipFill>
-                    <a:blip r:embed="rId15"/>
+                    <a:blip r:embed="rId17"/>
                     <a:stretch>
                       <a:fillRect/>
                     </a:stretch>
@@ -3731,7 +3887,7 @@
 </file>
 
 <file path=word/endnotes.xml><?xml version="1.0" encoding="utf-8"?>
-<w:endnotes xmlns:wpc="http://schemas.microsoft.com/office/word/2010/wordprocessingCanvas" xmlns:cx="http://schemas.microsoft.com/office/drawing/2014/chartex" xmlns:cx1="http://schemas.microsoft.com/office/drawing/2015/9/8/chartex" xmlns:cx2="http://schemas.microsoft.com/office/drawing/2015/10/21/chartex" xmlns:cx3="http://schemas.microsoft.com/office/drawing/2016/5/9/chartex" xmlns:cx4="http://schemas.microsoft.com/office/drawing/2016/5/10/chartex" xmlns:cx5="http://schemas.microsoft.com/office/drawing/2016/5/11/chartex" xmlns:cx6="http://schemas.microsoft.com/office/drawing/2016/5/12/chartex" xmlns:cx7="http://schemas.microsoft.com/office/drawing/2016/5/13/chartex" xmlns:cx8="http://schemas.microsoft.com/office/drawing/2016/5/14/chartex" xmlns:mc="http://schemas.openxmlformats.org/markup-compatibility/2006" xmlns:aink="http://schemas.microsoft.com/office/drawing/2016/ink" xmlns:am3d="http://schemas.microsoft.com/office/drawing/2017/model3d" xmlns:o="urn:schemas-microsoft-com:office:office" xmlns:oel="http://schemas.microsoft.com/office/2019/extlst" xmlns:r="http://schemas.openxmlformats.org/officeDocument/2006/relationships" xmlns:m="http://schemas.openxmlformats.org/officeDocument/2006/math" xmlns:v="urn:schemas-microsoft-com:vml" xmlns:wp14="http://schemas.microsoft.com/office/word/2010/wordprocessingDrawing" xmlns:wp="http://schemas.openxmlformats.org/drawingml/2006/wordprocessingDrawing" xmlns:w10="urn:schemas-microsoft-com:office:word" xmlns:w="http://schemas.openxmlformats.org/wordprocessingml/2006/main" xmlns:w14="http://schemas.microsoft.com/office/word/2010/wordml" xmlns:w15="http://schemas.microsoft.com/office/word/2012/wordml" xmlns:w16cex="http://schemas.microsoft.com/office/word/2018/wordml/cex" xmlns:w16cid="http://schemas.microsoft.com/office/word/2016/wordml/cid" xmlns:w16="http://schemas.microsoft.com/office/word/2018/wordml" xmlns:w16du="http://schemas.microsoft.com/office/word/2023/wordml/word16du" xmlns:w16sdtdh="http://schemas.microsoft.com/office/word/2020/wordml/sdtdatahash" xmlns:w16sdtfl="http://schemas.microsoft.com/office/word/2024/wordml/sdtformatlock" xmlns:w16se="http://schemas.microsoft.com/office/word/2015/wordml/symex" xmlns:wpg="http://schemas.microsoft.com/office/word/2010/wordprocessingGroup" xmlns:wpi="http://schemas.microsoft.com/office/word/2010/wordprocessingInk" xmlns:wne="http://schemas.microsoft.com/office/word/2006/wordml" xmlns:wps="http://schemas.microsoft.com/office/word/2010/wordprocessingShape" mc:Ignorable="w14 w15 w16se w16cid w16 w16cex w16sdtdh w16sdtfl w16du wp14">
+<w:endnotes xmlns:wpc="http://schemas.microsoft.com/office/word/2010/wordprocessingCanvas" xmlns:cx="http://schemas.microsoft.com/office/drawing/2014/chartex" xmlns:cx1="http://schemas.microsoft.com/office/drawing/2015/9/8/chartex" xmlns:cx2="http://schemas.microsoft.com/office/drawing/2015/10/21/chartex" xmlns:cx3="http://schemas.microsoft.com/office/drawing/2016/5/9/chartex" xmlns:cx4="http://schemas.microsoft.com/office/drawing/2016/5/10/chartex" xmlns:cx5="http://schemas.microsoft.com/office/drawing/2016/5/11/chartex" xmlns:cx6="http://schemas.microsoft.com/office/drawing/2016/5/12/chartex" xmlns:cx7="http://schemas.microsoft.com/office/drawing/2016/5/13/chartex" xmlns:cx8="http://schemas.microsoft.com/office/drawing/2016/5/14/chartex" xmlns:mc="http://schemas.openxmlformats.org/markup-compatibility/2006" xmlns:aink="http://schemas.microsoft.com/office/drawing/2016/ink" xmlns:am3d="http://schemas.microsoft.com/office/drawing/2017/model3d" xmlns:o="urn:schemas-microsoft-com:office:office" xmlns:oel="http://schemas.microsoft.com/office/2019/extlst" xmlns:r="http://schemas.openxmlformats.org/officeDocument/2006/relationships" xmlns:m="http://schemas.openxmlformats.org/officeDocument/2006/math" xmlns:v="urn:schemas-microsoft-com:vml" xmlns:wp14="http://schemas.microsoft.com/office/word/2010/wordprocessingDrawing" xmlns:wp="http://schemas.openxmlformats.org/drawingml/2006/wordprocessingDrawing" xmlns:w10="urn:schemas-microsoft-com:office:word" xmlns:w="http://schemas.openxmlformats.org/wordprocessingml/2006/main" xmlns:w14="http://schemas.microsoft.com/office/word/2010/wordml" xmlns:w15="http://schemas.microsoft.com/office/word/2012/wordml" xmlns:w16cex="http://schemas.microsoft.com/office/word/2018/wordml/cex" xmlns:w16cid="http://schemas.microsoft.com/office/word/2016/wordml/cid" xmlns:w16="http://schemas.microsoft.com/office/word/2018/wordml" xmlns:w16sdtdh="http://schemas.microsoft.com/office/word/2020/wordml/sdtdatahash" xmlns:w16se="http://schemas.microsoft.com/office/word/2015/wordml/symex" xmlns:wpg="http://schemas.microsoft.com/office/word/2010/wordprocessingGroup" xmlns:wpi="http://schemas.microsoft.com/office/word/2010/wordprocessingInk" xmlns:wne="http://schemas.microsoft.com/office/word/2006/wordml" xmlns:wps="http://schemas.microsoft.com/office/word/2010/wordprocessingShape" mc:Ignorable="w14 w15 w16se w16cid w16 w16cex w16sdtdh wp14">
   <w:endnote w:type="separator" w:id="-1">
     <w:p>
       <w:pPr>
@@ -3756,7 +3912,7 @@
 </file>
 
 <file path=word/footnotes.xml><?xml version="1.0" encoding="utf-8"?>
-<w:footnotes xmlns:wpc="http://schemas.microsoft.com/office/word/2010/wordprocessingCanvas" xmlns:cx="http://schemas.microsoft.com/office/drawing/2014/chartex" xmlns:cx1="http://schemas.microsoft.com/office/drawing/2015/9/8/chartex" xmlns:cx2="http://schemas.microsoft.com/office/drawing/2015/10/21/chartex" xmlns:cx3="http://schemas.microsoft.com/office/drawing/2016/5/9/chartex" xmlns:cx4="http://schemas.microsoft.com/office/drawing/2016/5/10/chartex" xmlns:cx5="http://schemas.microsoft.com/office/drawing/2016/5/11/chartex" xmlns:cx6="http://schemas.microsoft.com/office/drawing/2016/5/12/chartex" xmlns:cx7="http://schemas.microsoft.com/office/drawing/2016/5/13/chartex" xmlns:cx8="http://schemas.microsoft.com/office/drawing/2016/5/14/chartex" xmlns:mc="http://schemas.openxmlformats.org/markup-compatibility/2006" xmlns:aink="http://schemas.microsoft.com/office/drawing/2016/ink" xmlns:am3d="http://schemas.microsoft.com/office/drawing/2017/model3d" xmlns:o="urn:schemas-microsoft-com:office:office" xmlns:oel="http://schemas.microsoft.com/office/2019/extlst" xmlns:r="http://schemas.openxmlformats.org/officeDocument/2006/relationships" xmlns:m="http://schemas.openxmlformats.org/officeDocument/2006/math" xmlns:v="urn:schemas-microsoft-com:vml" xmlns:wp14="http://schemas.microsoft.com/office/word/2010/wordprocessingDrawing" xmlns:wp="http://schemas.openxmlformats.org/drawingml/2006/wordprocessingDrawing" xmlns:w10="urn:schemas-microsoft-com:office:word" xmlns:w="http://schemas.openxmlformats.org/wordprocessingml/2006/main" xmlns:w14="http://schemas.microsoft.com/office/word/2010/wordml" xmlns:w15="http://schemas.microsoft.com/office/word/2012/wordml" xmlns:w16cex="http://schemas.microsoft.com/office/word/2018/wordml/cex" xmlns:w16cid="http://schemas.microsoft.com/office/word/2016/wordml/cid" xmlns:w16="http://schemas.microsoft.com/office/word/2018/wordml" xmlns:w16du="http://schemas.microsoft.com/office/word/2023/wordml/word16du" xmlns:w16sdtdh="http://schemas.microsoft.com/office/word/2020/wordml/sdtdatahash" xmlns:w16sdtfl="http://schemas.microsoft.com/office/word/2024/wordml/sdtformatlock" xmlns:w16se="http://schemas.microsoft.com/office/word/2015/wordml/symex" xmlns:wpg="http://schemas.microsoft.com/office/word/2010/wordprocessingGroup" xmlns:wpi="http://schemas.microsoft.com/office/word/2010/wordprocessingInk" xmlns:wne="http://schemas.microsoft.com/office/word/2006/wordml" xmlns:wps="http://schemas.microsoft.com/office/word/2010/wordprocessingShape" mc:Ignorable="w14 w15 w16se w16cid w16 w16cex w16sdtdh w16sdtfl w16du wp14">
+<w:footnotes xmlns:wpc="http://schemas.microsoft.com/office/word/2010/wordprocessingCanvas" xmlns:cx="http://schemas.microsoft.com/office/drawing/2014/chartex" xmlns:cx1="http://schemas.microsoft.com/office/drawing/2015/9/8/chartex" xmlns:cx2="http://schemas.microsoft.com/office/drawing/2015/10/21/chartex" xmlns:cx3="http://schemas.microsoft.com/office/drawing/2016/5/9/chartex" xmlns:cx4="http://schemas.microsoft.com/office/drawing/2016/5/10/chartex" xmlns:cx5="http://schemas.microsoft.com/office/drawing/2016/5/11/chartex" xmlns:cx6="http://schemas.microsoft.com/office/drawing/2016/5/12/chartex" xmlns:cx7="http://schemas.microsoft.com/office/drawing/2016/5/13/chartex" xmlns:cx8="http://schemas.microsoft.com/office/drawing/2016/5/14/chartex" xmlns:mc="http://schemas.openxmlformats.org/markup-compatibility/2006" xmlns:aink="http://schemas.microsoft.com/office/drawing/2016/ink" xmlns:am3d="http://schemas.microsoft.com/office/drawing/2017/model3d" xmlns:o="urn:schemas-microsoft-com:office:office" xmlns:oel="http://schemas.microsoft.com/office/2019/extlst" xmlns:r="http://schemas.openxmlformats.org/officeDocument/2006/relationships" xmlns:m="http://schemas.openxmlformats.org/officeDocument/2006/math" xmlns:v="urn:schemas-microsoft-com:vml" xmlns:wp14="http://schemas.microsoft.com/office/word/2010/wordprocessingDrawing" xmlns:wp="http://schemas.openxmlformats.org/drawingml/2006/wordprocessingDrawing" xmlns:w10="urn:schemas-microsoft-com:office:word" xmlns:w="http://schemas.openxmlformats.org/wordprocessingml/2006/main" xmlns:w14="http://schemas.microsoft.com/office/word/2010/wordml" xmlns:w15="http://schemas.microsoft.com/office/word/2012/wordml" xmlns:w16cex="http://schemas.microsoft.com/office/word/2018/wordml/cex" xmlns:w16cid="http://schemas.microsoft.com/office/word/2016/wordml/cid" xmlns:w16="http://schemas.microsoft.com/office/word/2018/wordml" xmlns:w16sdtdh="http://schemas.microsoft.com/office/word/2020/wordml/sdtdatahash" xmlns:w16se="http://schemas.microsoft.com/office/word/2015/wordml/symex" xmlns:wpg="http://schemas.microsoft.com/office/word/2010/wordprocessingGroup" xmlns:wpi="http://schemas.microsoft.com/office/word/2010/wordprocessingInk" xmlns:wne="http://schemas.microsoft.com/office/word/2006/wordml" xmlns:wps="http://schemas.microsoft.com/office/word/2010/wordprocessingShape" mc:Ignorable="w14 w15 w16se w16cid w16 w16cex w16sdtdh wp14">
   <w:footnote w:type="separator" w:id="-1">
     <w:p>
       <w:pPr>
@@ -3781,7 +3937,7 @@
 </file>
 
 <file path=word/numbering.xml><?xml version="1.0" encoding="utf-8"?>
-<w:numbering xmlns:wpc="http://schemas.microsoft.com/office/word/2010/wordprocessingCanvas" xmlns:cx="http://schemas.microsoft.com/office/drawing/2014/chartex" xmlns:cx1="http://schemas.microsoft.com/office/drawing/2015/9/8/chartex" xmlns:cx2="http://schemas.microsoft.com/office/drawing/2015/10/21/chartex" xmlns:cx3="http://schemas.microsoft.com/office/drawing/2016/5/9/chartex" xmlns:cx4="http://schemas.microsoft.com/office/drawing/2016/5/10/chartex" xmlns:cx5="http://schemas.microsoft.com/office/drawing/2016/5/11/chartex" xmlns:cx6="http://schemas.microsoft.com/office/drawing/2016/5/12/chartex" xmlns:cx7="http://schemas.microsoft.com/office/drawing/2016/5/13/chartex" xmlns:cx8="http://schemas.microsoft.com/office/drawing/2016/5/14/chartex" xmlns:mc="http://schemas.openxmlformats.org/markup-compatibility/2006" xmlns:aink="http://schemas.microsoft.com/office/drawing/2016/ink" xmlns:am3d="http://schemas.microsoft.com/office/drawing/2017/model3d" xmlns:o="urn:schemas-microsoft-com:office:office" xmlns:oel="http://schemas.microsoft.com/office/2019/extlst" xmlns:r="http://schemas.openxmlformats.org/officeDocument/2006/relationships" xmlns:m="http://schemas.openxmlformats.org/officeDocument/2006/math" xmlns:v="urn:schemas-microsoft-com:vml" xmlns:wp14="http://schemas.microsoft.com/office/word/2010/wordprocessingDrawing" xmlns:wp="http://schemas.openxmlformats.org/drawingml/2006/wordprocessingDrawing" xmlns:w10="urn:schemas-microsoft-com:office:word" xmlns:w="http://schemas.openxmlformats.org/wordprocessingml/2006/main" xmlns:w14="http://schemas.microsoft.com/office/word/2010/wordml" xmlns:w15="http://schemas.microsoft.com/office/word/2012/wordml" xmlns:w16cex="http://schemas.microsoft.com/office/word/2018/wordml/cex" xmlns:w16cid="http://schemas.microsoft.com/office/word/2016/wordml/cid" xmlns:w16="http://schemas.microsoft.com/office/word/2018/wordml" xmlns:w16du="http://schemas.microsoft.com/office/word/2023/wordml/word16du" xmlns:w16sdtdh="http://schemas.microsoft.com/office/word/2020/wordml/sdtdatahash" xmlns:w16sdtfl="http://schemas.microsoft.com/office/word/2024/wordml/sdtformatlock" xmlns:w16se="http://schemas.microsoft.com/office/word/2015/wordml/symex" xmlns:wpg="http://schemas.microsoft.com/office/word/2010/wordprocessingGroup" xmlns:wpi="http://schemas.microsoft.com/office/word/2010/wordprocessingInk" xmlns:wne="http://schemas.microsoft.com/office/word/2006/wordml" xmlns:wps="http://schemas.microsoft.com/office/word/2010/wordprocessingShape" mc:Ignorable="w14 w15 w16se w16cid w16 w16cex w16sdtdh w16sdtfl w16du wp14">
+<w:numbering xmlns:wpc="http://schemas.microsoft.com/office/word/2010/wordprocessingCanvas" xmlns:cx="http://schemas.microsoft.com/office/drawing/2014/chartex" xmlns:cx1="http://schemas.microsoft.com/office/drawing/2015/9/8/chartex" xmlns:cx2="http://schemas.microsoft.com/office/drawing/2015/10/21/chartex" xmlns:cx3="http://schemas.microsoft.com/office/drawing/2016/5/9/chartex" xmlns:cx4="http://schemas.microsoft.com/office/drawing/2016/5/10/chartex" xmlns:cx5="http://schemas.microsoft.com/office/drawing/2016/5/11/chartex" xmlns:cx6="http://schemas.microsoft.com/office/drawing/2016/5/12/chartex" xmlns:cx7="http://schemas.microsoft.com/office/drawing/2016/5/13/chartex" xmlns:cx8="http://schemas.microsoft.com/office/drawing/2016/5/14/chartex" xmlns:mc="http://schemas.openxmlformats.org/markup-compatibility/2006" xmlns:aink="http://schemas.microsoft.com/office/drawing/2016/ink" xmlns:am3d="http://schemas.microsoft.com/office/drawing/2017/model3d" xmlns:o="urn:schemas-microsoft-com:office:office" xmlns:oel="http://schemas.microsoft.com/office/2019/extlst" xmlns:r="http://schemas.openxmlformats.org/officeDocument/2006/relationships" xmlns:m="http://schemas.openxmlformats.org/officeDocument/2006/math" xmlns:v="urn:schemas-microsoft-com:vml" xmlns:wp14="http://schemas.microsoft.com/office/word/2010/wordprocessingDrawing" xmlns:wp="http://schemas.openxmlformats.org/drawingml/2006/wordprocessingDrawing" xmlns:w10="urn:schemas-microsoft-com:office:word" xmlns:w="http://schemas.openxmlformats.org/wordprocessingml/2006/main" xmlns:w14="http://schemas.microsoft.com/office/word/2010/wordml" xmlns:w15="http://schemas.microsoft.com/office/word/2012/wordml" xmlns:w16cex="http://schemas.microsoft.com/office/word/2018/wordml/cex" xmlns:w16cid="http://schemas.microsoft.com/office/word/2016/wordml/cid" xmlns:w16="http://schemas.microsoft.com/office/word/2018/wordml" xmlns:w16sdtdh="http://schemas.microsoft.com/office/word/2020/wordml/sdtdatahash" xmlns:w16se="http://schemas.microsoft.com/office/word/2015/wordml/symex" xmlns:wpg="http://schemas.microsoft.com/office/word/2010/wordprocessingGroup" xmlns:wpi="http://schemas.microsoft.com/office/word/2010/wordprocessingInk" xmlns:wne="http://schemas.microsoft.com/office/word/2006/wordml" xmlns:wps="http://schemas.microsoft.com/office/word/2010/wordprocessingShape" mc:Ignorable="w14 w15 w16se w16cid w16 w16cex w16sdtdh wp14">
   <w:abstractNum w:abstractNumId="0" w15:restartNumberingAfterBreak="0">
     <w:nsid w:val="0BFC7D59"/>
     <w:multiLevelType w:val="hybridMultilevel"/>
@@ -4178,7 +4334,7 @@
 </file>
 
 <file path=word/styles.xml><?xml version="1.0" encoding="utf-8"?>
-<w:styles xmlns:mc="http://schemas.openxmlformats.org/markup-compatibility/2006" xmlns:r="http://schemas.openxmlformats.org/officeDocument/2006/relationships" xmlns:w="http://schemas.openxmlformats.org/wordprocessingml/2006/main" xmlns:w14="http://schemas.microsoft.com/office/word/2010/wordml" xmlns:w15="http://schemas.microsoft.com/office/word/2012/wordml" xmlns:w16cex="http://schemas.microsoft.com/office/word/2018/wordml/cex" xmlns:w16cid="http://schemas.microsoft.com/office/word/2016/wordml/cid" xmlns:w16="http://schemas.microsoft.com/office/word/2018/wordml" xmlns:w16du="http://schemas.microsoft.com/office/word/2023/wordml/word16du" xmlns:w16sdtdh="http://schemas.microsoft.com/office/word/2020/wordml/sdtdatahash" xmlns:w16sdtfl="http://schemas.microsoft.com/office/word/2024/wordml/sdtformatlock" xmlns:w16se="http://schemas.microsoft.com/office/word/2015/wordml/symex" mc:Ignorable="w14 w15 w16se w16cid w16 w16cex w16sdtdh w16sdtfl w16du">
+<w:styles xmlns:mc="http://schemas.openxmlformats.org/markup-compatibility/2006" xmlns:r="http://schemas.openxmlformats.org/officeDocument/2006/relationships" xmlns:w="http://schemas.openxmlformats.org/wordprocessingml/2006/main" xmlns:w14="http://schemas.microsoft.com/office/word/2010/wordml" xmlns:w15="http://schemas.microsoft.com/office/word/2012/wordml" xmlns:w16cex="http://schemas.microsoft.com/office/word/2018/wordml/cex" xmlns:w16cid="http://schemas.microsoft.com/office/word/2016/wordml/cid" xmlns:w16="http://schemas.microsoft.com/office/word/2018/wordml" xmlns:w16sdtdh="http://schemas.microsoft.com/office/word/2020/wordml/sdtdatahash" xmlns:w16se="http://schemas.microsoft.com/office/word/2015/wordml/symex" mc:Ignorable="w14 w15 w16se w16cid w16 w16cex w16sdtdh">
   <w:docDefaults>
     <w:rPrDefault>
       <w:rPr>
@@ -5190,6 +5346,18 @@
       </w:tblBorders>
     </w:tblPr>
   </w:style>
+  <w:style w:type="character" w:styleId="FollowedHyperlink">
+    <w:name w:val="FollowedHyperlink"/>
+    <w:basedOn w:val="DefaultParagraphFont"/>
+    <w:uiPriority w:val="99"/>
+    <w:semiHidden/>
+    <w:unhideWhenUsed/>
+    <w:rsid w:val="00A4609E"/>
+    <w:rPr>
+      <w:color w:val="96607D" w:themeColor="followedHyperlink"/>
+      <w:u w:val="single"/>
+    </w:rPr>
+  </w:style>
 </w:styles>
 </file>
 

</xml_diff>